<commit_message>
U: code final bank
</commit_message>
<xml_diff>
--- a/Module 2/docs/Audit Modules 2.docx
+++ b/Module 2/docs/Audit Modules 2.docx
@@ -1606,16 +1606,6 @@
           <w:szCs w:val="26"/>
         </w:rPr>
       </w:pPr>
-    </w:p>
-    <w:p>
-      <w:pPr>
-        <w:spacing w:line="360" w:lineRule="auto"/>
-        <w:rPr>
-          <w:rFonts w:ascii="Times New Roman" w:hAnsi="Times New Roman" w:cs="Times New Roman"/>
-          <w:sz w:val="26"/>
-          <w:szCs w:val="26"/>
-        </w:rPr>
-      </w:pPr>
       <w:r>
         <w:rPr>
           <w:rFonts w:ascii="Times New Roman" w:hAnsi="Times New Roman" w:cs="Times New Roman"/>
@@ -1777,12 +1767,33 @@
           <w:szCs w:val="26"/>
         </w:rPr>
       </w:pPr>
-      <w:r>
-        <w:rPr>
-          <w:rFonts w:ascii="Times New Roman" w:hAnsi="Times New Roman" w:cs="Times New Roman"/>
-          <w:sz w:val="26"/>
-          <w:szCs w:val="26"/>
-        </w:rPr>
+    </w:p>
+    <w:p>
+      <w:pPr>
+        <w:spacing w:line="360" w:lineRule="auto"/>
+        <w:rPr>
+          <w:rFonts w:ascii="Times New Roman" w:hAnsi="Times New Roman" w:cs="Times New Roman"/>
+          <w:sz w:val="26"/>
+          <w:szCs w:val="26"/>
+        </w:rPr>
+      </w:pPr>
+    </w:p>
+    <w:p>
+      <w:pPr>
+        <w:spacing w:line="360" w:lineRule="auto"/>
+        <w:rPr>
+          <w:rFonts w:ascii="Times New Roman" w:hAnsi="Times New Roman" w:cs="Times New Roman"/>
+          <w:sz w:val="26"/>
+          <w:szCs w:val="26"/>
+        </w:rPr>
+      </w:pPr>
+      <w:r>
+        <w:rPr>
+          <w:rFonts w:ascii="Times New Roman" w:hAnsi="Times New Roman" w:cs="Times New Roman"/>
+          <w:sz w:val="26"/>
+          <w:szCs w:val="26"/>
+        </w:rPr>
+        <w:lastRenderedPageBreak/>
         <w:t>11</w:t>
       </w:r>
       <w:r>
@@ -1833,7 +1844,6 @@
                 <w:sz w:val="26"/>
                 <w:szCs w:val="26"/>
               </w:rPr>
-              <w:lastRenderedPageBreak/>
               <w:t>Class</w:t>
             </w:r>
           </w:p>
@@ -2235,7 +2245,7 @@
           <w:szCs w:val="26"/>
         </w:rPr>
         <w:tab/>
-        <w:t>Có thể gọi 1 và chỉ 1 constructor khác bằng thừ khóa this và lệnh nằm ở vị trí đầu tiên của body</w:t>
+        <w:t>Có thể gọi 1 và chỉ 1 constructor khác bằng từ khóa this và lệnh nằm ở vị trí đầu tiên của body</w:t>
       </w:r>
     </w:p>
     <w:p>
@@ -2296,6 +2306,7 @@
                 <w:sz w:val="26"/>
                 <w:szCs w:val="26"/>
               </w:rPr>
+              <w:lastRenderedPageBreak/>
               <w:t>Constructor</w:t>
             </w:r>
           </w:p>
@@ -2348,7 +2359,6 @@
                 <w:sz w:val="26"/>
                 <w:szCs w:val="26"/>
               </w:rPr>
-              <w:lastRenderedPageBreak/>
               <w:t>- Để khởi tạo một đối tượng, tên constructor phải trùng tên Class</w:t>
             </w:r>
           </w:p>
@@ -2774,6 +2784,7 @@
           <w:sz w:val="26"/>
           <w:szCs w:val="26"/>
         </w:rPr>
+        <w:lastRenderedPageBreak/>
         <w:tab/>
         <w:t>-</w:t>
       </w:r>
@@ -2802,7 +2813,6 @@
           <w:sz w:val="26"/>
           <w:szCs w:val="26"/>
         </w:rPr>
-        <w:lastRenderedPageBreak/>
         <w:tab/>
         <w:t>-</w:t>
       </w:r>
@@ -3254,50 +3264,6 @@
           <w:szCs w:val="26"/>
         </w:rPr>
         <w:t>Có 4 loại :</w:t>
-      </w:r>
-    </w:p>
-    <w:p>
-      <w:pPr>
-        <w:spacing w:line="360" w:lineRule="auto"/>
-        <w:rPr>
-          <w:rFonts w:ascii="Times New Roman" w:hAnsi="Times New Roman" w:cs="Times New Roman"/>
-          <w:sz w:val="26"/>
-          <w:szCs w:val="26"/>
-        </w:rPr>
-      </w:pPr>
-      <w:r>
-        <w:rPr>
-          <w:rFonts w:ascii="Times New Roman" w:hAnsi="Times New Roman" w:cs="Times New Roman"/>
-          <w:sz w:val="26"/>
-          <w:szCs w:val="26"/>
-        </w:rPr>
-        <w:t xml:space="preserve">         </w:t>
-      </w:r>
-      <w:r>
-        <w:rPr>
-          <w:rFonts w:ascii="Times New Roman" w:hAnsi="Times New Roman" w:cs="Times New Roman"/>
-          <w:sz w:val="26"/>
-          <w:szCs w:val="26"/>
-        </w:rPr>
-        <w:tab/>
-      </w:r>
-      <w:r>
-        <w:rPr>
-          <w:rFonts w:ascii="Times New Roman" w:hAnsi="Times New Roman" w:cs="Times New Roman"/>
-          <w:sz w:val="26"/>
-          <w:szCs w:val="26"/>
-        </w:rPr>
-        <w:tab/>
-        <w:t xml:space="preserve">+ </w:t>
-      </w:r>
-      <w:r>
-        <w:rPr>
-          <w:rFonts w:ascii="Times New Roman" w:hAnsi="Times New Roman" w:cs="Times New Roman"/>
-          <w:sz w:val="26"/>
-          <w:szCs w:val="26"/>
-        </w:rPr>
-        <w:tab/>
-        <w:t>private : truy cập bên trong lớp</w:t>
       </w:r>
     </w:p>
     <w:p>
@@ -3342,6 +3308,50 @@
           <w:szCs w:val="26"/>
         </w:rPr>
         <w:tab/>
+        <w:t>private : truy cập bên trong lớp</w:t>
+      </w:r>
+    </w:p>
+    <w:p>
+      <w:pPr>
+        <w:spacing w:line="360" w:lineRule="auto"/>
+        <w:rPr>
+          <w:rFonts w:ascii="Times New Roman" w:hAnsi="Times New Roman" w:cs="Times New Roman"/>
+          <w:sz w:val="26"/>
+          <w:szCs w:val="26"/>
+        </w:rPr>
+      </w:pPr>
+      <w:r>
+        <w:rPr>
+          <w:rFonts w:ascii="Times New Roman" w:hAnsi="Times New Roman" w:cs="Times New Roman"/>
+          <w:sz w:val="26"/>
+          <w:szCs w:val="26"/>
+        </w:rPr>
+        <w:t xml:space="preserve">         </w:t>
+      </w:r>
+      <w:r>
+        <w:rPr>
+          <w:rFonts w:ascii="Times New Roman" w:hAnsi="Times New Roman" w:cs="Times New Roman"/>
+          <w:sz w:val="26"/>
+          <w:szCs w:val="26"/>
+        </w:rPr>
+        <w:tab/>
+      </w:r>
+      <w:r>
+        <w:rPr>
+          <w:rFonts w:ascii="Times New Roman" w:hAnsi="Times New Roman" w:cs="Times New Roman"/>
+          <w:sz w:val="26"/>
+          <w:szCs w:val="26"/>
+        </w:rPr>
+        <w:tab/>
+        <w:t xml:space="preserve">+ </w:t>
+      </w:r>
+      <w:r>
+        <w:rPr>
+          <w:rFonts w:ascii="Times New Roman" w:hAnsi="Times New Roman" w:cs="Times New Roman"/>
+          <w:sz w:val="26"/>
+          <w:szCs w:val="26"/>
+        </w:rPr>
+        <w:tab/>
         <w:t>default : truy cập bên trong lớp, package</w:t>
       </w:r>
     </w:p>
@@ -3826,6 +3836,7 @@
           <w:sz w:val="26"/>
           <w:szCs w:val="26"/>
         </w:rPr>
+        <w:lastRenderedPageBreak/>
         <w:tab/>
         <w:t>-</w:t>
       </w:r>
@@ -3861,7 +3872,6 @@
           <w:sz w:val="26"/>
           <w:szCs w:val="26"/>
         </w:rPr>
-        <w:lastRenderedPageBreak/>
         <w:t>25</w:t>
       </w:r>
       <w:r>
@@ -4386,6 +4396,7 @@
           <w:sz w:val="26"/>
           <w:szCs w:val="26"/>
         </w:rPr>
+        <w:lastRenderedPageBreak/>
         <w:tab/>
       </w:r>
       <w:r>
@@ -4452,7 +4463,6 @@
           <w:sz w:val="26"/>
           <w:szCs w:val="26"/>
         </w:rPr>
-        <w:lastRenderedPageBreak/>
         <w:tab/>
         <w:t>-</w:t>
       </w:r>
@@ -4994,6 +5004,7 @@
                 <w:sz w:val="26"/>
                 <w:szCs w:val="26"/>
               </w:rPr>
+              <w:lastRenderedPageBreak/>
               <w:t>- Không dùng final cho lớp abstract vì lớp abstract dùng để mở rộng và kế thừa</w:t>
             </w:r>
           </w:p>
@@ -5045,7 +5056,6 @@
                 <w:sz w:val="26"/>
                 <w:szCs w:val="26"/>
               </w:rPr>
-              <w:lastRenderedPageBreak/>
               <w:t>- Lớp abstract có thể extends từ lớp abstract khác (không cần override method abstract lớp cha)</w:t>
             </w:r>
           </w:p>
@@ -5577,6 +5587,7 @@
                 <w:sz w:val="26"/>
                 <w:szCs w:val="26"/>
               </w:rPr>
+              <w:lastRenderedPageBreak/>
               <w:t>- Sử dụng danh sách liên kết để lưu trữ</w:t>
             </w:r>
           </w:p>
@@ -5635,7 +5646,6 @@
                 <w:sz w:val="26"/>
                 <w:szCs w:val="26"/>
               </w:rPr>
-              <w:lastRenderedPageBreak/>
               <w:t>- Thêm và xóa nhanh hơn</w:t>
             </w:r>
           </w:p>
@@ -6120,6 +6130,7 @@
           <w:sz w:val="26"/>
           <w:szCs w:val="26"/>
         </w:rPr>
+        <w:lastRenderedPageBreak/>
         <w:tab/>
       </w:r>
       <w:r>
@@ -6187,7 +6198,6 @@
           <w:sz w:val="26"/>
           <w:szCs w:val="26"/>
         </w:rPr>
-        <w:lastRenderedPageBreak/>
         <w:t>33</w:t>
       </w:r>
       <w:r>
@@ -6687,7 +6697,6 @@
           <w:sz w:val="26"/>
           <w:szCs w:val="26"/>
         </w:rPr>
-        <w:lastRenderedPageBreak/>
         <w:t>36</w:t>
       </w:r>
       <w:r>
@@ -7288,6 +7297,7 @@
                 <w:sz w:val="26"/>
                 <w:szCs w:val="26"/>
               </w:rPr>
+              <w:lastRenderedPageBreak/>
               <w:t>CompareTo() để sắp xếp các phương thúc</w:t>
             </w:r>
           </w:p>
@@ -7371,7 +7381,6 @@
                 <w:sz w:val="26"/>
                 <w:szCs w:val="26"/>
               </w:rPr>
-              <w:lastRenderedPageBreak/>
               <w:t>chỉ được override lại một lần và xét 1 tiêu chí nhất định</w:t>
             </w:r>
           </w:p>
@@ -7921,6 +7930,7 @@
           <w:sz w:val="26"/>
           <w:szCs w:val="26"/>
         </w:rPr>
+        <w:lastRenderedPageBreak/>
         <w:tab/>
         <w:t>-</w:t>
       </w:r>
@@ -8009,7 +8019,6 @@
           <w:sz w:val="26"/>
           <w:szCs w:val="26"/>
         </w:rPr>
-        <w:lastRenderedPageBreak/>
         <w:tab/>
         <w:t>- Chỉ có duy nhất 1 key là null</w:t>
       </w:r>
@@ -8481,6 +8490,7 @@
           <w:sz w:val="26"/>
           <w:szCs w:val="26"/>
         </w:rPr>
+        <w:lastRenderedPageBreak/>
         <w:tab/>
       </w:r>
       <w:r>
@@ -8548,7 +8558,6 @@
           <w:sz w:val="26"/>
           <w:szCs w:val="26"/>
         </w:rPr>
-        <w:lastRenderedPageBreak/>
         <w:tab/>
       </w:r>
       <w:r>
@@ -8959,6 +8968,7 @@
           <w:sz w:val="26"/>
           <w:szCs w:val="26"/>
         </w:rPr>
+        <w:lastRenderedPageBreak/>
         <w:t>43</w:t>
       </w:r>
       <w:r>
@@ -9054,133 +9064,390 @@
           <w:sz w:val="26"/>
           <w:szCs w:val="26"/>
         </w:rPr>
+        <w:t>44</w:t>
+      </w:r>
+      <w:r>
+        <w:rPr>
+          <w:rFonts w:ascii="Times New Roman" w:hAnsi="Times New Roman" w:cs="Times New Roman"/>
+          <w:sz w:val="26"/>
+          <w:szCs w:val="26"/>
+        </w:rPr>
+        <w:tab/>
+        <w:t>Phân loại Exception</w:t>
+      </w:r>
+    </w:p>
+    <w:p>
+      <w:pPr>
+        <w:spacing w:line="360" w:lineRule="auto"/>
+        <w:ind w:firstLine="720"/>
+        <w:rPr>
+          <w:rFonts w:ascii="Times New Roman" w:hAnsi="Times New Roman" w:cs="Times New Roman"/>
+          <w:sz w:val="26"/>
+          <w:szCs w:val="26"/>
+        </w:rPr>
+      </w:pPr>
+      <w:r>
+        <w:rPr>
+          <w:rFonts w:ascii="Times New Roman" w:hAnsi="Times New Roman" w:cs="Times New Roman"/>
+          <w:sz w:val="26"/>
+          <w:szCs w:val="26"/>
+        </w:rPr>
+        <w:t>-</w:t>
+      </w:r>
+      <w:r>
+        <w:rPr>
+          <w:rFonts w:ascii="Times New Roman" w:hAnsi="Times New Roman" w:cs="Times New Roman"/>
+          <w:sz w:val="26"/>
+          <w:szCs w:val="26"/>
+        </w:rPr>
+        <w:tab/>
+      </w:r>
+      <w:r>
+        <w:rPr>
+          <w:rFonts w:ascii="Times New Roman" w:hAnsi="Times New Roman" w:cs="Times New Roman"/>
+          <w:sz w:val="26"/>
+          <w:szCs w:val="26"/>
+        </w:rPr>
+        <w:t>Checked exception là những ngoại lệ được phát hiện trong quá trình compile. Bắt buộc phải handle</w:t>
+      </w:r>
+    </w:p>
+    <w:p>
+      <w:pPr>
+        <w:spacing w:line="360" w:lineRule="auto"/>
+        <w:rPr>
+          <w:rFonts w:ascii="Times New Roman" w:hAnsi="Times New Roman" w:cs="Times New Roman"/>
+          <w:sz w:val="26"/>
+          <w:szCs w:val="26"/>
+        </w:rPr>
+      </w:pPr>
+      <w:r>
+        <w:rPr>
+          <w:rFonts w:ascii="Times New Roman" w:hAnsi="Times New Roman" w:cs="Times New Roman"/>
+          <w:sz w:val="26"/>
+          <w:szCs w:val="26"/>
+        </w:rPr>
+        <w:tab/>
+        <w:t>-</w:t>
+      </w:r>
+      <w:r>
+        <w:rPr>
+          <w:rFonts w:ascii="Times New Roman" w:hAnsi="Times New Roman" w:cs="Times New Roman"/>
+          <w:sz w:val="26"/>
+          <w:szCs w:val="26"/>
+        </w:rPr>
+        <w:tab/>
+      </w:r>
+      <w:r>
+        <w:rPr>
+          <w:rFonts w:ascii="Times New Roman" w:hAnsi="Times New Roman" w:cs="Times New Roman"/>
+          <w:sz w:val="26"/>
+          <w:szCs w:val="26"/>
+        </w:rPr>
+        <w:t>Unchecked exception là những ngoại lệ được phát hiện trong quá trình runtime. Có thể hoặc không handle cũng được</w:t>
+      </w:r>
+    </w:p>
+    <w:p>
+      <w:pPr>
+        <w:spacing w:line="360" w:lineRule="auto"/>
+        <w:rPr>
+          <w:rFonts w:ascii="Times New Roman" w:hAnsi="Times New Roman" w:cs="Times New Roman"/>
+          <w:sz w:val="26"/>
+          <w:szCs w:val="26"/>
+        </w:rPr>
+      </w:pPr>
+      <w:r>
+        <w:rPr>
+          <w:rFonts w:ascii="Times New Roman" w:hAnsi="Times New Roman" w:cs="Times New Roman"/>
+          <w:sz w:val="26"/>
+          <w:szCs w:val="26"/>
+        </w:rPr>
+        <w:t>45</w:t>
+      </w:r>
+      <w:r>
+        <w:rPr>
+          <w:rFonts w:ascii="Times New Roman" w:hAnsi="Times New Roman" w:cs="Times New Roman"/>
+          <w:sz w:val="26"/>
+          <w:szCs w:val="26"/>
+        </w:rPr>
+        <w:tab/>
+        <w:t>Phân biệt Error và Exception</w:t>
+      </w:r>
+    </w:p>
+    <w:p>
+      <w:pPr>
+        <w:spacing w:line="360" w:lineRule="auto"/>
+        <w:ind w:firstLine="720"/>
+        <w:rPr>
+          <w:rFonts w:ascii="Times New Roman" w:hAnsi="Times New Roman" w:cs="Times New Roman"/>
+          <w:sz w:val="26"/>
+          <w:szCs w:val="26"/>
+        </w:rPr>
+      </w:pPr>
+      <w:r>
+        <w:rPr>
+          <w:rFonts w:ascii="Times New Roman" w:hAnsi="Times New Roman" w:cs="Times New Roman"/>
+          <w:sz w:val="26"/>
+          <w:szCs w:val="26"/>
+        </w:rPr>
+        <w:t>Error:</w:t>
+      </w:r>
+    </w:p>
+    <w:p>
+      <w:pPr>
+        <w:spacing w:line="360" w:lineRule="auto"/>
+        <w:ind w:left="720" w:firstLine="720"/>
+        <w:rPr>
+          <w:rFonts w:ascii="Times New Roman" w:hAnsi="Times New Roman" w:cs="Times New Roman"/>
+          <w:sz w:val="26"/>
+          <w:szCs w:val="26"/>
+        </w:rPr>
+      </w:pPr>
+      <w:r>
+        <w:rPr>
+          <w:rFonts w:ascii="Times New Roman" w:hAnsi="Times New Roman" w:cs="Times New Roman"/>
+          <w:sz w:val="26"/>
+          <w:szCs w:val="26"/>
+        </w:rPr>
+        <w:t xml:space="preserve">- </w:t>
+      </w:r>
+      <w:r>
+        <w:rPr>
+          <w:rFonts w:ascii="Times New Roman" w:hAnsi="Times New Roman" w:cs="Times New Roman"/>
+          <w:sz w:val="26"/>
+          <w:szCs w:val="26"/>
+        </w:rPr>
+        <w:tab/>
+        <w:t>Được định nghĩa trong gói java.lang.Error</w:t>
+      </w:r>
+    </w:p>
+    <w:p>
+      <w:pPr>
+        <w:spacing w:line="360" w:lineRule="auto"/>
+        <w:ind w:left="720" w:firstLine="720"/>
+        <w:rPr>
+          <w:rFonts w:ascii="Times New Roman" w:hAnsi="Times New Roman" w:cs="Times New Roman"/>
+          <w:sz w:val="26"/>
+          <w:szCs w:val="26"/>
+        </w:rPr>
+      </w:pPr>
+      <w:r>
+        <w:rPr>
+          <w:rFonts w:ascii="Times New Roman" w:hAnsi="Times New Roman" w:cs="Times New Roman"/>
+          <w:sz w:val="26"/>
+          <w:szCs w:val="26"/>
+        </w:rPr>
+        <w:t xml:space="preserve">- </w:t>
+      </w:r>
+      <w:r>
+        <w:rPr>
+          <w:rFonts w:ascii="Times New Roman" w:hAnsi="Times New Roman" w:cs="Times New Roman"/>
+          <w:sz w:val="26"/>
+          <w:szCs w:val="26"/>
+        </w:rPr>
+        <w:tab/>
+      </w:r>
+      <w:r>
+        <w:rPr>
+          <w:rFonts w:ascii="Times New Roman" w:hAnsi="Times New Roman" w:cs="Times New Roman"/>
+          <w:sz w:val="26"/>
+          <w:szCs w:val="26"/>
+        </w:rPr>
+        <w:t>Lỗi xảy ra do thiếu tài nguyên của hệ thống</w:t>
+      </w:r>
+    </w:p>
+    <w:p>
+      <w:pPr>
+        <w:spacing w:line="360" w:lineRule="auto"/>
+        <w:ind w:left="720" w:firstLine="720"/>
+        <w:rPr>
+          <w:rFonts w:ascii="Times New Roman" w:hAnsi="Times New Roman" w:cs="Times New Roman"/>
+          <w:sz w:val="26"/>
+          <w:szCs w:val="26"/>
+        </w:rPr>
+      </w:pPr>
+      <w:r>
+        <w:rPr>
+          <w:rFonts w:ascii="Times New Roman" w:hAnsi="Times New Roman" w:cs="Times New Roman"/>
+          <w:sz w:val="26"/>
+          <w:szCs w:val="26"/>
+        </w:rPr>
+        <w:t xml:space="preserve">- </w:t>
+      </w:r>
+      <w:r>
+        <w:rPr>
+          <w:rFonts w:ascii="Times New Roman" w:hAnsi="Times New Roman" w:cs="Times New Roman"/>
+          <w:sz w:val="26"/>
+          <w:szCs w:val="26"/>
+        </w:rPr>
+        <w:tab/>
+      </w:r>
+      <w:r>
+        <w:rPr>
+          <w:rFonts w:ascii="Times New Roman" w:hAnsi="Times New Roman" w:cs="Times New Roman"/>
+          <w:sz w:val="26"/>
+          <w:szCs w:val="26"/>
+        </w:rPr>
+        <w:t>Không có cách nào để xử lý lỗi và chương trình sẽ chấm dứt bất thường</w:t>
+      </w:r>
+    </w:p>
+    <w:p>
+      <w:pPr>
+        <w:spacing w:line="360" w:lineRule="auto"/>
+        <w:ind w:left="720" w:firstLine="720"/>
+        <w:rPr>
+          <w:rFonts w:ascii="Times New Roman" w:hAnsi="Times New Roman" w:cs="Times New Roman"/>
+          <w:sz w:val="26"/>
+          <w:szCs w:val="26"/>
+        </w:rPr>
+      </w:pPr>
+      <w:r>
+        <w:rPr>
+          <w:rFonts w:ascii="Times New Roman" w:hAnsi="Times New Roman" w:cs="Times New Roman"/>
+          <w:sz w:val="26"/>
+          <w:szCs w:val="26"/>
+        </w:rPr>
+        <w:t xml:space="preserve">- </w:t>
+      </w:r>
+      <w:r>
+        <w:rPr>
+          <w:rFonts w:ascii="Times New Roman" w:hAnsi="Times New Roman" w:cs="Times New Roman"/>
+          <w:sz w:val="26"/>
+          <w:szCs w:val="26"/>
+        </w:rPr>
+        <w:tab/>
+      </w:r>
+      <w:r>
+        <w:rPr>
+          <w:rFonts w:ascii="Times New Roman" w:hAnsi="Times New Roman" w:cs="Times New Roman"/>
+          <w:sz w:val="26"/>
+          <w:szCs w:val="26"/>
+        </w:rPr>
+        <w:t>Lỗi được phân loại là loại không được kiểm tra</w:t>
+      </w:r>
+    </w:p>
+    <w:p>
+      <w:pPr>
+        <w:spacing w:line="360" w:lineRule="auto"/>
+        <w:ind w:firstLine="720"/>
+        <w:rPr>
+          <w:rFonts w:ascii="Times New Roman" w:hAnsi="Times New Roman" w:cs="Times New Roman"/>
+          <w:sz w:val="26"/>
+          <w:szCs w:val="26"/>
+        </w:rPr>
+      </w:pPr>
+      <w:r>
+        <w:rPr>
+          <w:rFonts w:ascii="Times New Roman" w:hAnsi="Times New Roman" w:cs="Times New Roman"/>
+          <w:sz w:val="26"/>
+          <w:szCs w:val="26"/>
+        </w:rPr>
+        <w:t>Exception:</w:t>
+      </w:r>
+    </w:p>
+    <w:p>
+      <w:pPr>
+        <w:spacing w:line="360" w:lineRule="auto"/>
+        <w:ind w:left="720" w:firstLine="720"/>
+        <w:rPr>
+          <w:rFonts w:ascii="Times New Roman" w:hAnsi="Times New Roman" w:cs="Times New Roman"/>
+          <w:sz w:val="26"/>
+          <w:szCs w:val="26"/>
+        </w:rPr>
+      </w:pPr>
+      <w:r>
+        <w:rPr>
+          <w:rFonts w:ascii="Times New Roman" w:hAnsi="Times New Roman" w:cs="Times New Roman"/>
+          <w:sz w:val="26"/>
+          <w:szCs w:val="26"/>
+        </w:rPr>
+        <w:t xml:space="preserve">- </w:t>
+      </w:r>
+      <w:r>
+        <w:rPr>
+          <w:rFonts w:ascii="Times New Roman" w:hAnsi="Times New Roman" w:cs="Times New Roman"/>
+          <w:sz w:val="26"/>
+          <w:szCs w:val="26"/>
+        </w:rPr>
+        <w:tab/>
+      </w:r>
+      <w:r>
+        <w:rPr>
+          <w:rFonts w:ascii="Times New Roman" w:hAnsi="Times New Roman" w:cs="Times New Roman"/>
+          <w:sz w:val="26"/>
+          <w:szCs w:val="26"/>
+        </w:rPr>
+        <w:t xml:space="preserve">Được định nghĩ trong gói java.lang.Exception </w:t>
+      </w:r>
+    </w:p>
+    <w:p>
+      <w:pPr>
+        <w:spacing w:line="360" w:lineRule="auto"/>
+        <w:ind w:left="720" w:firstLine="720"/>
+        <w:rPr>
+          <w:rFonts w:ascii="Times New Roman" w:hAnsi="Times New Roman" w:cs="Times New Roman"/>
+          <w:sz w:val="26"/>
+          <w:szCs w:val="26"/>
+        </w:rPr>
+      </w:pPr>
+      <w:r>
+        <w:rPr>
+          <w:rFonts w:ascii="Times New Roman" w:hAnsi="Times New Roman" w:cs="Times New Roman"/>
+          <w:sz w:val="26"/>
+          <w:szCs w:val="26"/>
+        </w:rPr>
+        <w:t xml:space="preserve">- </w:t>
+      </w:r>
+      <w:r>
+        <w:rPr>
+          <w:rFonts w:ascii="Times New Roman" w:hAnsi="Times New Roman" w:cs="Times New Roman"/>
+          <w:sz w:val="26"/>
+          <w:szCs w:val="26"/>
+        </w:rPr>
+        <w:tab/>
+      </w:r>
+      <w:r>
+        <w:rPr>
+          <w:rFonts w:ascii="Times New Roman" w:hAnsi="Times New Roman" w:cs="Times New Roman"/>
+          <w:sz w:val="26"/>
+          <w:szCs w:val="26"/>
+        </w:rPr>
+        <w:t>Một ngoại lệ xảy ra do vì mã</w:t>
+      </w:r>
+    </w:p>
+    <w:p>
+      <w:pPr>
+        <w:spacing w:line="360" w:lineRule="auto"/>
+        <w:ind w:left="720" w:firstLine="720"/>
+        <w:rPr>
+          <w:rFonts w:ascii="Times New Roman" w:hAnsi="Times New Roman" w:cs="Times New Roman"/>
+          <w:sz w:val="26"/>
+          <w:szCs w:val="26"/>
+        </w:rPr>
+      </w:pPr>
+      <w:r>
+        <w:rPr>
+          <w:rFonts w:ascii="Times New Roman" w:hAnsi="Times New Roman" w:cs="Times New Roman"/>
+          <w:sz w:val="26"/>
+          <w:szCs w:val="26"/>
+        </w:rPr>
         <w:lastRenderedPageBreak/>
-        <w:t>44</w:t>
-      </w:r>
-      <w:r>
-        <w:rPr>
-          <w:rFonts w:ascii="Times New Roman" w:hAnsi="Times New Roman" w:cs="Times New Roman"/>
-          <w:sz w:val="26"/>
-          <w:szCs w:val="26"/>
-        </w:rPr>
-        <w:tab/>
-        <w:t>Phân loại Exception</w:t>
-      </w:r>
-    </w:p>
-    <w:p>
-      <w:pPr>
-        <w:spacing w:line="360" w:lineRule="auto"/>
-        <w:ind w:firstLine="720"/>
-        <w:rPr>
-          <w:rFonts w:ascii="Times New Roman" w:hAnsi="Times New Roman" w:cs="Times New Roman"/>
-          <w:sz w:val="26"/>
-          <w:szCs w:val="26"/>
-        </w:rPr>
-      </w:pPr>
-      <w:r>
-        <w:rPr>
-          <w:rFonts w:ascii="Times New Roman" w:hAnsi="Times New Roman" w:cs="Times New Roman"/>
-          <w:sz w:val="26"/>
-          <w:szCs w:val="26"/>
-        </w:rPr>
-        <w:t>-</w:t>
-      </w:r>
-      <w:r>
-        <w:rPr>
-          <w:rFonts w:ascii="Times New Roman" w:hAnsi="Times New Roman" w:cs="Times New Roman"/>
-          <w:sz w:val="26"/>
-          <w:szCs w:val="26"/>
-        </w:rPr>
-        <w:tab/>
-      </w:r>
-      <w:r>
-        <w:rPr>
-          <w:rFonts w:ascii="Times New Roman" w:hAnsi="Times New Roman" w:cs="Times New Roman"/>
-          <w:sz w:val="26"/>
-          <w:szCs w:val="26"/>
-        </w:rPr>
-        <w:t>Checked exception là những ngoại lệ được phát hiện trong quá trình compile. Bắt buộc phải handle</w:t>
-      </w:r>
-    </w:p>
-    <w:p>
-      <w:pPr>
-        <w:spacing w:line="360" w:lineRule="auto"/>
-        <w:rPr>
-          <w:rFonts w:ascii="Times New Roman" w:hAnsi="Times New Roman" w:cs="Times New Roman"/>
-          <w:sz w:val="26"/>
-          <w:szCs w:val="26"/>
-        </w:rPr>
-      </w:pPr>
-      <w:r>
-        <w:rPr>
-          <w:rFonts w:ascii="Times New Roman" w:hAnsi="Times New Roman" w:cs="Times New Roman"/>
-          <w:sz w:val="26"/>
-          <w:szCs w:val="26"/>
-        </w:rPr>
-        <w:tab/>
-        <w:t>-</w:t>
-      </w:r>
-      <w:r>
-        <w:rPr>
-          <w:rFonts w:ascii="Times New Roman" w:hAnsi="Times New Roman" w:cs="Times New Roman"/>
-          <w:sz w:val="26"/>
-          <w:szCs w:val="26"/>
-        </w:rPr>
-        <w:tab/>
-      </w:r>
-      <w:r>
-        <w:rPr>
-          <w:rFonts w:ascii="Times New Roman" w:hAnsi="Times New Roman" w:cs="Times New Roman"/>
-          <w:sz w:val="26"/>
-          <w:szCs w:val="26"/>
-        </w:rPr>
-        <w:t>Unchecked exception là những ngoại lệ được phát hiện trong quá trình runtime. Có thể hoặc không handle cũng được</w:t>
-      </w:r>
-    </w:p>
-    <w:p>
-      <w:pPr>
-        <w:spacing w:line="360" w:lineRule="auto"/>
-        <w:rPr>
-          <w:rFonts w:ascii="Times New Roman" w:hAnsi="Times New Roman" w:cs="Times New Roman"/>
-          <w:sz w:val="26"/>
-          <w:szCs w:val="26"/>
-        </w:rPr>
-      </w:pPr>
-      <w:r>
-        <w:rPr>
-          <w:rFonts w:ascii="Times New Roman" w:hAnsi="Times New Roman" w:cs="Times New Roman"/>
-          <w:sz w:val="26"/>
-          <w:szCs w:val="26"/>
-        </w:rPr>
-        <w:t>45</w:t>
-      </w:r>
-      <w:r>
-        <w:rPr>
-          <w:rFonts w:ascii="Times New Roman" w:hAnsi="Times New Roman" w:cs="Times New Roman"/>
-          <w:sz w:val="26"/>
-          <w:szCs w:val="26"/>
-        </w:rPr>
-        <w:tab/>
-        <w:t>Phân biệt Error và Exception</w:t>
-      </w:r>
-    </w:p>
-    <w:p>
-      <w:pPr>
-        <w:spacing w:line="360" w:lineRule="auto"/>
-        <w:ind w:firstLine="720"/>
-        <w:rPr>
-          <w:rFonts w:ascii="Times New Roman" w:hAnsi="Times New Roman" w:cs="Times New Roman"/>
-          <w:sz w:val="26"/>
-          <w:szCs w:val="26"/>
-        </w:rPr>
-      </w:pPr>
-      <w:r>
-        <w:rPr>
-          <w:rFonts w:ascii="Times New Roman" w:hAnsi="Times New Roman" w:cs="Times New Roman"/>
-          <w:sz w:val="26"/>
-          <w:szCs w:val="26"/>
-        </w:rPr>
-        <w:t>Error:</w:t>
+        <w:t xml:space="preserve">- </w:t>
+      </w:r>
+      <w:r>
+        <w:rPr>
+          <w:rFonts w:ascii="Times New Roman" w:hAnsi="Times New Roman" w:cs="Times New Roman"/>
+          <w:sz w:val="26"/>
+          <w:szCs w:val="26"/>
+        </w:rPr>
+        <w:tab/>
+      </w:r>
+      <w:r>
+        <w:rPr>
+          <w:rFonts w:ascii="Times New Roman" w:hAnsi="Times New Roman" w:cs="Times New Roman"/>
+          <w:sz w:val="26"/>
+          <w:szCs w:val="26"/>
+        </w:rPr>
+        <w:t>Có thể dùng try/catch hoặc throw để xử lý</w:t>
       </w:r>
     </w:p>
     <w:p>
@@ -9208,7 +9475,46 @@
           <w:szCs w:val="26"/>
         </w:rPr>
         <w:tab/>
-        <w:t>Được định nghĩa trong gói java.lang.Error</w:t>
+      </w:r>
+      <w:r>
+        <w:rPr>
+          <w:rFonts w:ascii="Times New Roman" w:hAnsi="Times New Roman" w:cs="Times New Roman"/>
+          <w:sz w:val="26"/>
+          <w:szCs w:val="26"/>
+        </w:rPr>
+        <w:t xml:space="preserve">Các ngoại lệ được phân loại là loại </w:t>
+      </w:r>
+      <w:r>
+        <w:rPr>
+          <w:rFonts w:ascii="Times New Roman" w:hAnsi="Times New Roman" w:cs="Times New Roman"/>
+          <w:sz w:val="26"/>
+          <w:szCs w:val="26"/>
+        </w:rPr>
+        <w:t xml:space="preserve">checked </w:t>
+      </w:r>
+      <w:r>
+        <w:rPr>
+          <w:rFonts w:ascii="Times New Roman" w:hAnsi="Times New Roman" w:cs="Times New Roman"/>
+          <w:sz w:val="26"/>
+          <w:szCs w:val="26"/>
+        </w:rPr>
+        <w:t xml:space="preserve">hoặc </w:t>
+      </w:r>
+      <w:r>
+        <w:rPr>
+          <w:rFonts w:ascii="Times New Roman" w:hAnsi="Times New Roman" w:cs="Times New Roman"/>
+          <w:sz w:val="26"/>
+          <w:szCs w:val="26"/>
+        </w:rPr>
+        <w:t>unchecked</w:t>
+      </w:r>
+      <w:r>
+        <w:rPr>
+          <w:rFonts w:ascii="Times New Roman" w:hAnsi="Times New Roman" w:cs="Times New Roman"/>
+          <w:sz w:val="26"/>
+          <w:szCs w:val="26"/>
+        </w:rPr>
+        <w:t>.</w:t>
       </w:r>
     </w:p>
     <w:p>
@@ -9221,319 +9527,22 @@
           <w:szCs w:val="26"/>
         </w:rPr>
       </w:pPr>
-      <w:r>
-        <w:rPr>
-          <w:rFonts w:ascii="Times New Roman" w:hAnsi="Times New Roman" w:cs="Times New Roman"/>
-          <w:sz w:val="26"/>
-          <w:szCs w:val="26"/>
-        </w:rPr>
-        <w:t xml:space="preserve">- </w:t>
-      </w:r>
-      <w:r>
-        <w:rPr>
-          <w:rFonts w:ascii="Times New Roman" w:hAnsi="Times New Roman" w:cs="Times New Roman"/>
-          <w:sz w:val="26"/>
-          <w:szCs w:val="26"/>
-        </w:rPr>
-        <w:tab/>
-      </w:r>
-      <w:r>
-        <w:rPr>
-          <w:rFonts w:ascii="Times New Roman" w:hAnsi="Times New Roman" w:cs="Times New Roman"/>
-          <w:sz w:val="26"/>
-          <w:szCs w:val="26"/>
-        </w:rPr>
-        <w:t>Lỗi xảy ra do thiếu tài nguyên của hệ thống</w:t>
-      </w:r>
-    </w:p>
-    <w:p>
-      <w:pPr>
-        <w:spacing w:line="360" w:lineRule="auto"/>
-        <w:ind w:left="720" w:firstLine="720"/>
-        <w:rPr>
-          <w:rFonts w:ascii="Times New Roman" w:hAnsi="Times New Roman" w:cs="Times New Roman"/>
-          <w:sz w:val="26"/>
-          <w:szCs w:val="26"/>
-        </w:rPr>
-      </w:pPr>
-      <w:r>
-        <w:rPr>
-          <w:rFonts w:ascii="Times New Roman" w:hAnsi="Times New Roman" w:cs="Times New Roman"/>
-          <w:sz w:val="26"/>
-          <w:szCs w:val="26"/>
-        </w:rPr>
-        <w:t xml:space="preserve">- </w:t>
-      </w:r>
-      <w:r>
-        <w:rPr>
-          <w:rFonts w:ascii="Times New Roman" w:hAnsi="Times New Roman" w:cs="Times New Roman"/>
-          <w:sz w:val="26"/>
-          <w:szCs w:val="26"/>
-        </w:rPr>
-        <w:tab/>
-      </w:r>
-      <w:r>
-        <w:rPr>
-          <w:rFonts w:ascii="Times New Roman" w:hAnsi="Times New Roman" w:cs="Times New Roman"/>
-          <w:sz w:val="26"/>
-          <w:szCs w:val="26"/>
-        </w:rPr>
-        <w:t>Không có cách nào để xử lý lỗi và chương trình sẽ chấm dứt bất thường</w:t>
-      </w:r>
-    </w:p>
-    <w:p>
-      <w:pPr>
-        <w:spacing w:line="360" w:lineRule="auto"/>
-        <w:ind w:left="720" w:firstLine="720"/>
-        <w:rPr>
-          <w:rFonts w:ascii="Times New Roman" w:hAnsi="Times New Roman" w:cs="Times New Roman"/>
-          <w:sz w:val="26"/>
-          <w:szCs w:val="26"/>
-        </w:rPr>
-      </w:pPr>
-      <w:r>
-        <w:rPr>
-          <w:rFonts w:ascii="Times New Roman" w:hAnsi="Times New Roman" w:cs="Times New Roman"/>
-          <w:sz w:val="26"/>
-          <w:szCs w:val="26"/>
-        </w:rPr>
-        <w:t xml:space="preserve">- </w:t>
-      </w:r>
-      <w:r>
-        <w:rPr>
-          <w:rFonts w:ascii="Times New Roman" w:hAnsi="Times New Roman" w:cs="Times New Roman"/>
-          <w:sz w:val="26"/>
-          <w:szCs w:val="26"/>
-        </w:rPr>
-        <w:tab/>
-      </w:r>
-      <w:r>
-        <w:rPr>
-          <w:rFonts w:ascii="Times New Roman" w:hAnsi="Times New Roman" w:cs="Times New Roman"/>
-          <w:sz w:val="26"/>
-          <w:szCs w:val="26"/>
-        </w:rPr>
-        <w:t>Lỗi được phân loại là loại không được kiểm tra</w:t>
-      </w:r>
-    </w:p>
-    <w:p>
-      <w:pPr>
-        <w:spacing w:line="360" w:lineRule="auto"/>
-        <w:ind w:firstLine="720"/>
-        <w:rPr>
-          <w:rFonts w:ascii="Times New Roman" w:hAnsi="Times New Roman" w:cs="Times New Roman"/>
-          <w:sz w:val="26"/>
-          <w:szCs w:val="26"/>
-        </w:rPr>
-      </w:pPr>
-      <w:r>
-        <w:rPr>
-          <w:rFonts w:ascii="Times New Roman" w:hAnsi="Times New Roman" w:cs="Times New Roman"/>
-          <w:sz w:val="26"/>
-          <w:szCs w:val="26"/>
-        </w:rPr>
-        <w:t>Exception:</w:t>
-      </w:r>
-    </w:p>
-    <w:p>
-      <w:pPr>
-        <w:spacing w:line="360" w:lineRule="auto"/>
-        <w:ind w:left="720" w:firstLine="720"/>
-        <w:rPr>
-          <w:rFonts w:ascii="Times New Roman" w:hAnsi="Times New Roman" w:cs="Times New Roman"/>
-          <w:sz w:val="26"/>
-          <w:szCs w:val="26"/>
-        </w:rPr>
-      </w:pPr>
-      <w:r>
-        <w:rPr>
-          <w:rFonts w:ascii="Times New Roman" w:hAnsi="Times New Roman" w:cs="Times New Roman"/>
-          <w:sz w:val="26"/>
-          <w:szCs w:val="26"/>
-        </w:rPr>
-        <w:t xml:space="preserve">- </w:t>
-      </w:r>
-      <w:r>
-        <w:rPr>
-          <w:rFonts w:ascii="Times New Roman" w:hAnsi="Times New Roman" w:cs="Times New Roman"/>
-          <w:sz w:val="26"/>
-          <w:szCs w:val="26"/>
-        </w:rPr>
-        <w:tab/>
-      </w:r>
-      <w:r>
-        <w:rPr>
-          <w:rFonts w:ascii="Times New Roman" w:hAnsi="Times New Roman" w:cs="Times New Roman"/>
-          <w:sz w:val="26"/>
-          <w:szCs w:val="26"/>
-        </w:rPr>
-        <w:t xml:space="preserve">Được định nghĩ trong gói java.lang.Exception </w:t>
-      </w:r>
-    </w:p>
-    <w:p>
-      <w:pPr>
-        <w:spacing w:line="360" w:lineRule="auto"/>
-        <w:ind w:left="720" w:firstLine="720"/>
-        <w:rPr>
-          <w:rFonts w:ascii="Times New Roman" w:hAnsi="Times New Roman" w:cs="Times New Roman"/>
-          <w:sz w:val="26"/>
-          <w:szCs w:val="26"/>
-        </w:rPr>
-      </w:pPr>
-      <w:r>
-        <w:rPr>
-          <w:rFonts w:ascii="Times New Roman" w:hAnsi="Times New Roman" w:cs="Times New Roman"/>
-          <w:sz w:val="26"/>
-          <w:szCs w:val="26"/>
-        </w:rPr>
-        <w:t xml:space="preserve">- </w:t>
-      </w:r>
-      <w:r>
-        <w:rPr>
-          <w:rFonts w:ascii="Times New Roman" w:hAnsi="Times New Roman" w:cs="Times New Roman"/>
-          <w:sz w:val="26"/>
-          <w:szCs w:val="26"/>
-        </w:rPr>
-        <w:tab/>
-      </w:r>
-      <w:r>
-        <w:rPr>
-          <w:rFonts w:ascii="Times New Roman" w:hAnsi="Times New Roman" w:cs="Times New Roman"/>
-          <w:sz w:val="26"/>
-          <w:szCs w:val="26"/>
-        </w:rPr>
-        <w:t>Một ngoại lệ xảy ra do vì mã</w:t>
-      </w:r>
-    </w:p>
-    <w:p>
-      <w:pPr>
-        <w:spacing w:line="360" w:lineRule="auto"/>
-        <w:ind w:left="720" w:firstLine="720"/>
-        <w:rPr>
-          <w:rFonts w:ascii="Times New Roman" w:hAnsi="Times New Roman" w:cs="Times New Roman"/>
-          <w:sz w:val="26"/>
-          <w:szCs w:val="26"/>
-        </w:rPr>
-      </w:pPr>
-      <w:r>
-        <w:rPr>
-          <w:rFonts w:ascii="Times New Roman" w:hAnsi="Times New Roman" w:cs="Times New Roman"/>
-          <w:sz w:val="26"/>
-          <w:szCs w:val="26"/>
-        </w:rPr>
-        <w:t xml:space="preserve">- </w:t>
-      </w:r>
-      <w:r>
-        <w:rPr>
-          <w:rFonts w:ascii="Times New Roman" w:hAnsi="Times New Roman" w:cs="Times New Roman"/>
-          <w:sz w:val="26"/>
-          <w:szCs w:val="26"/>
-        </w:rPr>
-        <w:tab/>
-      </w:r>
-      <w:r>
-        <w:rPr>
-          <w:rFonts w:ascii="Times New Roman" w:hAnsi="Times New Roman" w:cs="Times New Roman"/>
-          <w:sz w:val="26"/>
-          <w:szCs w:val="26"/>
-        </w:rPr>
-        <w:t>Có thể dùng try/catch hoặc throw để xử lý</w:t>
-      </w:r>
-    </w:p>
-    <w:p>
-      <w:pPr>
-        <w:spacing w:line="360" w:lineRule="auto"/>
-        <w:ind w:left="720" w:firstLine="720"/>
-        <w:rPr>
-          <w:rFonts w:ascii="Times New Roman" w:hAnsi="Times New Roman" w:cs="Times New Roman"/>
-          <w:sz w:val="26"/>
-          <w:szCs w:val="26"/>
-        </w:rPr>
-      </w:pPr>
-      <w:r>
-        <w:rPr>
-          <w:rFonts w:ascii="Times New Roman" w:hAnsi="Times New Roman" w:cs="Times New Roman"/>
-          <w:sz w:val="26"/>
-          <w:szCs w:val="26"/>
-        </w:rPr>
-        <w:t xml:space="preserve">- </w:t>
-      </w:r>
-      <w:r>
-        <w:rPr>
-          <w:rFonts w:ascii="Times New Roman" w:hAnsi="Times New Roman" w:cs="Times New Roman"/>
-          <w:sz w:val="26"/>
-          <w:szCs w:val="26"/>
-        </w:rPr>
-        <w:tab/>
-      </w:r>
-      <w:r>
-        <w:rPr>
-          <w:rFonts w:ascii="Times New Roman" w:hAnsi="Times New Roman" w:cs="Times New Roman"/>
-          <w:sz w:val="26"/>
-          <w:szCs w:val="26"/>
-        </w:rPr>
-        <w:t xml:space="preserve">Các ngoại lệ được phân loại là loại </w:t>
-      </w:r>
-      <w:r>
-        <w:rPr>
-          <w:rFonts w:ascii="Times New Roman" w:hAnsi="Times New Roman" w:cs="Times New Roman"/>
-          <w:sz w:val="26"/>
-          <w:szCs w:val="26"/>
-        </w:rPr>
-        <w:t xml:space="preserve">checked </w:t>
-      </w:r>
-      <w:r>
-        <w:rPr>
-          <w:rFonts w:ascii="Times New Roman" w:hAnsi="Times New Roman" w:cs="Times New Roman"/>
-          <w:sz w:val="26"/>
-          <w:szCs w:val="26"/>
-        </w:rPr>
-        <w:t xml:space="preserve">hoặc </w:t>
-      </w:r>
-      <w:r>
-        <w:rPr>
-          <w:rFonts w:ascii="Times New Roman" w:hAnsi="Times New Roman" w:cs="Times New Roman"/>
-          <w:sz w:val="26"/>
-          <w:szCs w:val="26"/>
-        </w:rPr>
-        <w:t>unchecked</w:t>
-      </w:r>
-      <w:r>
-        <w:rPr>
-          <w:rFonts w:ascii="Times New Roman" w:hAnsi="Times New Roman" w:cs="Times New Roman"/>
-          <w:sz w:val="26"/>
-          <w:szCs w:val="26"/>
-        </w:rPr>
-        <w:t>.</w:t>
-      </w:r>
-    </w:p>
-    <w:p>
-      <w:pPr>
-        <w:spacing w:line="360" w:lineRule="auto"/>
-        <w:ind w:left="720" w:firstLine="720"/>
-        <w:rPr>
-          <w:rFonts w:ascii="Times New Roman" w:hAnsi="Times New Roman" w:cs="Times New Roman"/>
-          <w:sz w:val="26"/>
-          <w:szCs w:val="26"/>
-        </w:rPr>
-      </w:pPr>
-    </w:p>
-    <w:p>
-      <w:pPr>
-        <w:spacing w:line="360" w:lineRule="auto"/>
-        <w:rPr>
-          <w:rFonts w:ascii="Times New Roman" w:hAnsi="Times New Roman" w:cs="Times New Roman"/>
-          <w:sz w:val="26"/>
-          <w:szCs w:val="26"/>
-        </w:rPr>
-      </w:pPr>
-      <w:r>
-        <w:rPr>
-          <w:rFonts w:ascii="Times New Roman" w:hAnsi="Times New Roman" w:cs="Times New Roman"/>
-          <w:sz w:val="26"/>
-          <w:szCs w:val="26"/>
-        </w:rPr>
-        <w:lastRenderedPageBreak/>
+    </w:p>
+    <w:p>
+      <w:pPr>
+        <w:spacing w:line="360" w:lineRule="auto"/>
+        <w:rPr>
+          <w:rFonts w:ascii="Times New Roman" w:hAnsi="Times New Roman" w:cs="Times New Roman"/>
+          <w:sz w:val="26"/>
+          <w:szCs w:val="26"/>
+        </w:rPr>
+      </w:pPr>
+      <w:r>
+        <w:rPr>
+          <w:rFonts w:ascii="Times New Roman" w:hAnsi="Times New Roman" w:cs="Times New Roman"/>
+          <w:sz w:val="26"/>
+          <w:szCs w:val="26"/>
+        </w:rPr>
         <w:t>46</w:t>
       </w:r>
       <w:r>
@@ -9920,6 +9929,7 @@
           <w:sz w:val="26"/>
           <w:szCs w:val="26"/>
         </w:rPr>
+        <w:lastRenderedPageBreak/>
         <w:tab/>
       </w:r>
       <w:r>
@@ -10049,60 +10059,326 @@
           <w:sz w:val="26"/>
           <w:szCs w:val="26"/>
         </w:rPr>
+        <w:tab/>
+      </w:r>
+      <w:r>
+        <w:rPr>
+          <w:rFonts w:ascii="Times New Roman" w:hAnsi="Times New Roman" w:cs="Times New Roman"/>
+          <w:sz w:val="26"/>
+          <w:szCs w:val="26"/>
+        </w:rPr>
+        <w:tab/>
+        <w:t>+</w:t>
+      </w:r>
+      <w:r>
+        <w:rPr>
+          <w:rFonts w:ascii="Times New Roman" w:hAnsi="Times New Roman" w:cs="Times New Roman"/>
+          <w:sz w:val="26"/>
+          <w:szCs w:val="26"/>
+        </w:rPr>
+        <w:tab/>
+      </w:r>
+      <w:r>
+        <w:rPr>
+          <w:rFonts w:ascii="Times New Roman" w:hAnsi="Times New Roman" w:cs="Times New Roman"/>
+          <w:sz w:val="26"/>
+          <w:szCs w:val="26"/>
+        </w:rPr>
+        <w:t>Class cha implement interface Serializable thì class con ko cần implement nữa</w:t>
+      </w:r>
+    </w:p>
+    <w:p>
+      <w:pPr>
+        <w:spacing w:line="360" w:lineRule="auto"/>
+        <w:rPr>
+          <w:rFonts w:ascii="Times New Roman" w:hAnsi="Times New Roman" w:cs="Times New Roman"/>
+          <w:sz w:val="26"/>
+          <w:szCs w:val="26"/>
+        </w:rPr>
+      </w:pPr>
+      <w:r>
+        <w:rPr>
+          <w:rFonts w:ascii="Times New Roman" w:hAnsi="Times New Roman" w:cs="Times New Roman"/>
+          <w:sz w:val="26"/>
+          <w:szCs w:val="26"/>
+        </w:rPr>
+        <w:t>49</w:t>
+      </w:r>
+      <w:r>
+        <w:rPr>
+          <w:rFonts w:ascii="Times New Roman" w:hAnsi="Times New Roman" w:cs="Times New Roman"/>
+          <w:sz w:val="26"/>
+          <w:szCs w:val="26"/>
+        </w:rPr>
+        <w:tab/>
+        <w:t>Phân biệt Throw và Thows</w:t>
+      </w:r>
+    </w:p>
+    <w:p>
+      <w:pPr>
+        <w:spacing w:line="360" w:lineRule="auto"/>
+        <w:ind w:firstLine="720"/>
+        <w:rPr>
+          <w:rFonts w:ascii="Times New Roman" w:hAnsi="Times New Roman" w:cs="Times New Roman"/>
+          <w:sz w:val="26"/>
+          <w:szCs w:val="26"/>
+        </w:rPr>
+      </w:pPr>
+      <w:r>
+        <w:rPr>
+          <w:rFonts w:ascii="Times New Roman" w:hAnsi="Times New Roman" w:cs="Times New Roman"/>
+          <w:sz w:val="26"/>
+          <w:szCs w:val="26"/>
+        </w:rPr>
+        <w:t>Throw:</w:t>
+      </w:r>
+    </w:p>
+    <w:p>
+      <w:pPr>
+        <w:spacing w:line="360" w:lineRule="auto"/>
+        <w:ind w:left="720" w:firstLine="720"/>
+        <w:rPr>
+          <w:rFonts w:ascii="Times New Roman" w:hAnsi="Times New Roman" w:cs="Times New Roman"/>
+          <w:sz w:val="26"/>
+          <w:szCs w:val="26"/>
+        </w:rPr>
+      </w:pPr>
+      <w:r>
+        <w:rPr>
+          <w:rFonts w:ascii="Times New Roman" w:hAnsi="Times New Roman" w:cs="Times New Roman"/>
+          <w:sz w:val="26"/>
+          <w:szCs w:val="26"/>
+        </w:rPr>
+        <w:t>- Từ khóa throw trong java được sử dụng để ném ra một ngoại lệ rõ ràng.</w:t>
+      </w:r>
+    </w:p>
+    <w:p>
+      <w:pPr>
+        <w:spacing w:line="360" w:lineRule="auto"/>
+        <w:ind w:left="720" w:firstLine="720"/>
+        <w:rPr>
+          <w:rFonts w:ascii="Times New Roman" w:hAnsi="Times New Roman" w:cs="Times New Roman"/>
+          <w:sz w:val="26"/>
+          <w:szCs w:val="26"/>
+        </w:rPr>
+      </w:pPr>
+      <w:r>
+        <w:rPr>
+          <w:rFonts w:ascii="Times New Roman" w:hAnsi="Times New Roman" w:cs="Times New Roman"/>
+          <w:sz w:val="26"/>
+          <w:szCs w:val="26"/>
+        </w:rPr>
+        <w:t>- Throw được sử dụng trong phương thức.</w:t>
+      </w:r>
+    </w:p>
+    <w:p>
+      <w:pPr>
+        <w:spacing w:line="360" w:lineRule="auto"/>
+        <w:ind w:left="720" w:firstLine="720"/>
+        <w:rPr>
+          <w:rFonts w:ascii="Times New Roman" w:hAnsi="Times New Roman" w:cs="Times New Roman"/>
+          <w:sz w:val="26"/>
+          <w:szCs w:val="26"/>
+        </w:rPr>
+      </w:pPr>
+      <w:r>
+        <w:rPr>
+          <w:rFonts w:ascii="Times New Roman" w:hAnsi="Times New Roman" w:cs="Times New Roman"/>
+          <w:sz w:val="26"/>
+          <w:szCs w:val="26"/>
+        </w:rPr>
+        <w:t>- Dùng để trả về một exception được xác định.</w:t>
+      </w:r>
+    </w:p>
+    <w:p>
+      <w:pPr>
+        <w:spacing w:line="360" w:lineRule="auto"/>
+        <w:ind w:left="720" w:firstLine="720"/>
+        <w:rPr>
+          <w:rFonts w:ascii="Times New Roman" w:hAnsi="Times New Roman" w:cs="Times New Roman"/>
+          <w:sz w:val="26"/>
+          <w:szCs w:val="26"/>
+        </w:rPr>
+      </w:pPr>
+      <w:r>
+        <w:rPr>
+          <w:rFonts w:ascii="Times New Roman" w:hAnsi="Times New Roman" w:cs="Times New Roman"/>
+          <w:sz w:val="26"/>
+          <w:szCs w:val="26"/>
+        </w:rPr>
+        <w:t>- Bạn không thể throw nhiều exceptions.</w:t>
+      </w:r>
+    </w:p>
+    <w:p>
+      <w:pPr>
+        <w:spacing w:line="360" w:lineRule="auto"/>
+        <w:ind w:firstLine="720"/>
+        <w:rPr>
+          <w:rFonts w:ascii="Times New Roman" w:hAnsi="Times New Roman" w:cs="Times New Roman"/>
+          <w:sz w:val="26"/>
+          <w:szCs w:val="26"/>
+        </w:rPr>
+      </w:pPr>
+      <w:r>
+        <w:rPr>
+          <w:rFonts w:ascii="Times New Roman" w:hAnsi="Times New Roman" w:cs="Times New Roman"/>
+          <w:sz w:val="26"/>
+          <w:szCs w:val="26"/>
+        </w:rPr>
+        <w:t>Throws:</w:t>
+      </w:r>
+    </w:p>
+    <w:p>
+      <w:pPr>
+        <w:spacing w:line="360" w:lineRule="auto"/>
+        <w:ind w:left="720" w:firstLine="720"/>
+        <w:rPr>
+          <w:rFonts w:ascii="Times New Roman" w:hAnsi="Times New Roman" w:cs="Times New Roman"/>
+          <w:sz w:val="26"/>
+          <w:szCs w:val="26"/>
+        </w:rPr>
+      </w:pPr>
+      <w:r>
+        <w:rPr>
+          <w:rFonts w:ascii="Times New Roman" w:hAnsi="Times New Roman" w:cs="Times New Roman"/>
+          <w:sz w:val="26"/>
+          <w:szCs w:val="26"/>
+        </w:rPr>
+        <w:t>- Từ khóa throws trong java được sử dụng để khai báo một ngoại lệ.</w:t>
+      </w:r>
+    </w:p>
+    <w:p>
+      <w:pPr>
+        <w:spacing w:line="360" w:lineRule="auto"/>
+        <w:ind w:left="720" w:firstLine="720"/>
+        <w:rPr>
+          <w:rFonts w:ascii="Times New Roman" w:hAnsi="Times New Roman" w:cs="Times New Roman"/>
+          <w:sz w:val="26"/>
+          <w:szCs w:val="26"/>
+        </w:rPr>
+      </w:pPr>
+      <w:r>
+        <w:rPr>
+          <w:rFonts w:ascii="Times New Roman" w:hAnsi="Times New Roman" w:cs="Times New Roman"/>
+          <w:sz w:val="26"/>
+          <w:szCs w:val="26"/>
+        </w:rPr>
+        <w:t>- Throws được khai báo ngay sau dấu đóng ngoặc đơn của phương thức.</w:t>
+      </w:r>
+    </w:p>
+    <w:p>
+      <w:pPr>
+        <w:spacing w:line="360" w:lineRule="auto"/>
+        <w:ind w:left="720" w:firstLine="720"/>
+        <w:rPr>
+          <w:rFonts w:ascii="Times New Roman" w:hAnsi="Times New Roman" w:cs="Times New Roman"/>
+          <w:sz w:val="26"/>
+          <w:szCs w:val="26"/>
+        </w:rPr>
+      </w:pPr>
+      <w:r>
+        <w:rPr>
+          <w:rFonts w:ascii="Times New Roman" w:hAnsi="Times New Roman" w:cs="Times New Roman"/>
+          <w:sz w:val="26"/>
+          <w:szCs w:val="26"/>
+        </w:rPr>
+        <w:t>- Dùng để thông báo sự tồn tại của exception.</w:t>
+      </w:r>
+    </w:p>
+    <w:p>
+      <w:pPr>
+        <w:spacing w:line="360" w:lineRule="auto"/>
+        <w:ind w:left="720" w:firstLine="720"/>
+        <w:rPr>
+          <w:rFonts w:ascii="Times New Roman" w:hAnsi="Times New Roman" w:cs="Times New Roman"/>
+          <w:sz w:val="26"/>
+          <w:szCs w:val="26"/>
+        </w:rPr>
+      </w:pPr>
+      <w:r>
+        <w:rPr>
+          <w:rFonts w:ascii="Times New Roman" w:hAnsi="Times New Roman" w:cs="Times New Roman"/>
+          <w:sz w:val="26"/>
+          <w:szCs w:val="26"/>
+        </w:rPr>
+        <w:t>- Có thể khai báo nhiều exceptions, Ví dụ:</w:t>
+      </w:r>
+    </w:p>
+    <w:p>
+      <w:pPr>
+        <w:spacing w:line="360" w:lineRule="auto"/>
+        <w:ind w:left="720" w:firstLine="720"/>
+        <w:rPr>
+          <w:rFonts w:ascii="Times New Roman" w:hAnsi="Times New Roman" w:cs="Times New Roman"/>
+          <w:sz w:val="26"/>
+          <w:szCs w:val="26"/>
+        </w:rPr>
+      </w:pPr>
+      <w:r>
+        <w:rPr>
+          <w:rFonts w:ascii="Times New Roman" w:hAnsi="Times New Roman" w:cs="Times New Roman"/>
+          <w:sz w:val="26"/>
+          <w:szCs w:val="26"/>
+        </w:rPr>
         <w:lastRenderedPageBreak/>
-        <w:tab/>
-      </w:r>
-      <w:r>
-        <w:rPr>
-          <w:rFonts w:ascii="Times New Roman" w:hAnsi="Times New Roman" w:cs="Times New Roman"/>
-          <w:sz w:val="26"/>
-          <w:szCs w:val="26"/>
-        </w:rPr>
-        <w:tab/>
-        <w:t>+</w:t>
-      </w:r>
-      <w:r>
-        <w:rPr>
-          <w:rFonts w:ascii="Times New Roman" w:hAnsi="Times New Roman" w:cs="Times New Roman"/>
-          <w:sz w:val="26"/>
-          <w:szCs w:val="26"/>
-        </w:rPr>
-        <w:tab/>
-      </w:r>
-      <w:r>
-        <w:rPr>
-          <w:rFonts w:ascii="Times New Roman" w:hAnsi="Times New Roman" w:cs="Times New Roman"/>
-          <w:sz w:val="26"/>
-          <w:szCs w:val="26"/>
-        </w:rPr>
-        <w:t>Class cha implement interface Serializable thì class con ko cần implement nữa</w:t>
-      </w:r>
-    </w:p>
-    <w:p>
-      <w:pPr>
-        <w:spacing w:line="360" w:lineRule="auto"/>
-        <w:rPr>
-          <w:rFonts w:ascii="Times New Roman" w:hAnsi="Times New Roman" w:cs="Times New Roman"/>
-          <w:sz w:val="26"/>
-          <w:szCs w:val="26"/>
-        </w:rPr>
-      </w:pPr>
-      <w:r>
-        <w:rPr>
-          <w:rFonts w:ascii="Times New Roman" w:hAnsi="Times New Roman" w:cs="Times New Roman"/>
-          <w:sz w:val="26"/>
-          <w:szCs w:val="26"/>
-        </w:rPr>
-        <w:t>49</w:t>
-      </w:r>
-      <w:r>
-        <w:rPr>
-          <w:rFonts w:ascii="Times New Roman" w:hAnsi="Times New Roman" w:cs="Times New Roman"/>
-          <w:sz w:val="26"/>
-          <w:szCs w:val="26"/>
-        </w:rPr>
-        <w:tab/>
-        <w:t>Phân biệt Throw và Thows</w:t>
+        <w:t>public void method()throws IOException,SQLException</w:t>
+      </w:r>
+    </w:p>
+    <w:p>
+      <w:pPr>
+        <w:spacing w:line="360" w:lineRule="auto"/>
+        <w:ind w:left="720" w:firstLine="720"/>
+        <w:rPr>
+          <w:rFonts w:ascii="Times New Roman" w:hAnsi="Times New Roman" w:cs="Times New Roman"/>
+          <w:sz w:val="26"/>
+          <w:szCs w:val="26"/>
+        </w:rPr>
+      </w:pPr>
+    </w:p>
+    <w:p>
+      <w:pPr>
+        <w:spacing w:line="360" w:lineRule="auto"/>
+        <w:ind w:left="720" w:firstLine="720"/>
+        <w:rPr>
+          <w:rFonts w:ascii="Times New Roman" w:hAnsi="Times New Roman" w:cs="Times New Roman"/>
+          <w:sz w:val="26"/>
+          <w:szCs w:val="26"/>
+        </w:rPr>
+      </w:pPr>
+    </w:p>
+    <w:p>
+      <w:pPr>
+        <w:spacing w:line="360" w:lineRule="auto"/>
+        <w:rPr>
+          <w:rFonts w:ascii="Times New Roman" w:hAnsi="Times New Roman" w:cs="Times New Roman"/>
+          <w:sz w:val="26"/>
+          <w:szCs w:val="26"/>
+        </w:rPr>
+      </w:pPr>
+      <w:r>
+        <w:rPr>
+          <w:rFonts w:ascii="Times New Roman" w:hAnsi="Times New Roman" w:cs="Times New Roman"/>
+          <w:sz w:val="26"/>
+          <w:szCs w:val="26"/>
+        </w:rPr>
+        <w:t>50</w:t>
+      </w:r>
+      <w:r>
+        <w:rPr>
+          <w:rFonts w:ascii="Times New Roman" w:hAnsi="Times New Roman" w:cs="Times New Roman"/>
+          <w:sz w:val="26"/>
+          <w:szCs w:val="26"/>
+        </w:rPr>
+        <w:tab/>
+        <w:t xml:space="preserve">Phân biệt </w:t>
+      </w:r>
+      <w:r>
+        <w:rPr>
+          <w:rFonts w:ascii="Times New Roman" w:hAnsi="Times New Roman" w:cs="Times New Roman"/>
+          <w:sz w:val="26"/>
+          <w:szCs w:val="26"/>
+        </w:rPr>
+        <w:t>BufferedReader và FileReader</w:t>
       </w:r>
     </w:p>
     <w:p>
@@ -10121,7 +10397,7 @@
           <w:sz w:val="26"/>
           <w:szCs w:val="26"/>
         </w:rPr>
-        <w:t>Throw:</w:t>
+        <w:t>BufferedReader :</w:t>
       </w:r>
     </w:p>
     <w:p>
@@ -10140,7 +10416,7 @@
           <w:sz w:val="26"/>
           <w:szCs w:val="26"/>
         </w:rPr>
-        <w:t>- Từ khóa throw trong java được sử dụng để ném ra một ngoại lệ rõ ràng.</w:t>
+        <w:t>- Sử dụng để đọc các ký tự từ bất kỳ</w:t>
       </w:r>
     </w:p>
     <w:p>
@@ -10159,7 +10435,7 @@
           <w:sz w:val="26"/>
           <w:szCs w:val="26"/>
         </w:rPr>
-        <w:t>- Throw được sử dụng trong phương thức.</w:t>
+        <w:t>- Sử dụng bộ đệm bên trong để đọc các ký tự từ</w:t>
       </w:r>
     </w:p>
     <w:p>
@@ -10178,7 +10454,26 @@
           <w:sz w:val="26"/>
           <w:szCs w:val="26"/>
         </w:rPr>
-        <w:t>- Dùng để trả về một exception được xác định.</w:t>
+        <w:t>- Tốc độ nhanh hơn và hiệu quả hơn vì nói đọc một dòng</w:t>
+      </w:r>
+    </w:p>
+    <w:p>
+      <w:pPr>
+        <w:spacing w:line="360" w:lineRule="auto"/>
+        <w:ind w:firstLine="720"/>
+        <w:rPr>
+          <w:rFonts w:ascii="Times New Roman" w:hAnsi="Times New Roman" w:cs="Times New Roman"/>
+          <w:sz w:val="26"/>
+          <w:szCs w:val="26"/>
+        </w:rPr>
+      </w:pPr>
+      <w:r>
+        <w:rPr>
+          <w:rFonts w:ascii="Times New Roman" w:hAnsi="Times New Roman" w:cs="Times New Roman"/>
+          <w:sz w:val="26"/>
+          <w:szCs w:val="26"/>
+        </w:rPr>
+        <w:t>FileReader:</w:t>
       </w:r>
     </w:p>
     <w:p>
@@ -10197,7 +10492,95 @@
           <w:sz w:val="26"/>
           <w:szCs w:val="26"/>
         </w:rPr>
-        <w:t>- Bạn không thể throw nhiều exceptions.</w:t>
+        <w:t>- Dùng để đọc file</w:t>
+      </w:r>
+    </w:p>
+    <w:p>
+      <w:pPr>
+        <w:spacing w:line="360" w:lineRule="auto"/>
+        <w:ind w:left="720" w:firstLine="720"/>
+        <w:rPr>
+          <w:rFonts w:ascii="Times New Roman" w:hAnsi="Times New Roman" w:cs="Times New Roman"/>
+          <w:sz w:val="26"/>
+          <w:szCs w:val="26"/>
+        </w:rPr>
+      </w:pPr>
+      <w:r>
+        <w:rPr>
+          <w:rFonts w:ascii="Times New Roman" w:hAnsi="Times New Roman" w:cs="Times New Roman"/>
+          <w:sz w:val="26"/>
+          <w:szCs w:val="26"/>
+        </w:rPr>
+        <w:t>- Không sử dụng bộ đệm. Đọc trực tiếp từ tệp bằng cách truy cập ổ cứng.</w:t>
+      </w:r>
+    </w:p>
+    <w:p>
+      <w:pPr>
+        <w:spacing w:line="360" w:lineRule="auto"/>
+        <w:ind w:left="720" w:firstLine="720"/>
+        <w:rPr>
+          <w:rFonts w:ascii="Times New Roman" w:hAnsi="Times New Roman" w:cs="Times New Roman"/>
+          <w:sz w:val="26"/>
+          <w:szCs w:val="26"/>
+        </w:rPr>
+      </w:pPr>
+      <w:r>
+        <w:rPr>
+          <w:rFonts w:ascii="Times New Roman" w:hAnsi="Times New Roman" w:cs="Times New Roman"/>
+          <w:sz w:val="26"/>
+          <w:szCs w:val="26"/>
+        </w:rPr>
+        <w:t>- Tốc độ chậm hơn và kém hiệu quả hơn vì nói chỉ đọc 1 lần 1 ký tự</w:t>
+      </w:r>
+    </w:p>
+    <w:p>
+      <w:pPr>
+        <w:spacing w:line="360" w:lineRule="auto"/>
+        <w:rPr>
+          <w:rFonts w:ascii="Times New Roman" w:hAnsi="Times New Roman" w:cs="Times New Roman"/>
+          <w:sz w:val="26"/>
+          <w:szCs w:val="26"/>
+        </w:rPr>
+      </w:pPr>
+      <w:r>
+        <w:rPr>
+          <w:rFonts w:ascii="Times New Roman" w:hAnsi="Times New Roman" w:cs="Times New Roman"/>
+          <w:sz w:val="26"/>
+          <w:szCs w:val="26"/>
+        </w:rPr>
+        <w:t>51</w:t>
+      </w:r>
+      <w:r>
+        <w:rPr>
+          <w:rFonts w:ascii="Times New Roman" w:hAnsi="Times New Roman" w:cs="Times New Roman"/>
+          <w:sz w:val="26"/>
+          <w:szCs w:val="26"/>
+        </w:rPr>
+        <w:tab/>
+      </w:r>
+      <w:r>
+        <w:rPr>
+          <w:rFonts w:ascii="Times New Roman" w:hAnsi="Times New Roman" w:cs="Times New Roman"/>
+          <w:sz w:val="26"/>
+          <w:szCs w:val="26"/>
+        </w:rPr>
+        <w:t>T</w:t>
+      </w:r>
+      <w:r>
+        <w:rPr>
+          <w:rFonts w:ascii="Times New Roman" w:hAnsi="Times New Roman" w:cs="Times New Roman"/>
+          <w:sz w:val="26"/>
+          <w:szCs w:val="26"/>
+        </w:rPr>
+        <w:t>ry-with-resources là gì</w:t>
+      </w:r>
+      <w:r>
+        <w:rPr>
+          <w:rFonts w:ascii="Times New Roman" w:hAnsi="Times New Roman" w:cs="Times New Roman"/>
+          <w:sz w:val="26"/>
+          <w:szCs w:val="26"/>
+        </w:rPr>
+        <w:t>?</w:t>
       </w:r>
     </w:p>
     <w:p>
@@ -10216,129 +10599,56 @@
           <w:sz w:val="26"/>
           <w:szCs w:val="26"/>
         </w:rPr>
-        <w:t>Throws:</w:t>
-      </w:r>
-    </w:p>
-    <w:p>
-      <w:pPr>
-        <w:spacing w:line="360" w:lineRule="auto"/>
-        <w:ind w:left="720" w:firstLine="720"/>
-        <w:rPr>
-          <w:rFonts w:ascii="Times New Roman" w:hAnsi="Times New Roman" w:cs="Times New Roman"/>
-          <w:sz w:val="26"/>
-          <w:szCs w:val="26"/>
-        </w:rPr>
-      </w:pPr>
-      <w:r>
-        <w:rPr>
-          <w:rFonts w:ascii="Times New Roman" w:hAnsi="Times New Roman" w:cs="Times New Roman"/>
-          <w:sz w:val="26"/>
-          <w:szCs w:val="26"/>
-        </w:rPr>
-        <w:t>- Từ khóa throws trong java được sử dụng để khai báo một ngoại lệ.</w:t>
-      </w:r>
-    </w:p>
-    <w:p>
-      <w:pPr>
-        <w:spacing w:line="360" w:lineRule="auto"/>
-        <w:ind w:left="720" w:firstLine="720"/>
-        <w:rPr>
-          <w:rFonts w:ascii="Times New Roman" w:hAnsi="Times New Roman" w:cs="Times New Roman"/>
-          <w:sz w:val="26"/>
-          <w:szCs w:val="26"/>
-        </w:rPr>
-      </w:pPr>
-      <w:r>
-        <w:rPr>
-          <w:rFonts w:ascii="Times New Roman" w:hAnsi="Times New Roman" w:cs="Times New Roman"/>
-          <w:sz w:val="26"/>
-          <w:szCs w:val="26"/>
-        </w:rPr>
-        <w:t>- Throws được khai báo ngay sau dấu đóng ngoặc đơn của phương thức.</w:t>
-      </w:r>
-    </w:p>
-    <w:p>
-      <w:pPr>
-        <w:spacing w:line="360" w:lineRule="auto"/>
-        <w:ind w:left="720" w:firstLine="720"/>
-        <w:rPr>
-          <w:rFonts w:ascii="Times New Roman" w:hAnsi="Times New Roman" w:cs="Times New Roman"/>
-          <w:sz w:val="26"/>
-          <w:szCs w:val="26"/>
-        </w:rPr>
-      </w:pPr>
-      <w:r>
-        <w:rPr>
-          <w:rFonts w:ascii="Times New Roman" w:hAnsi="Times New Roman" w:cs="Times New Roman"/>
-          <w:sz w:val="26"/>
-          <w:szCs w:val="26"/>
-        </w:rPr>
-        <w:t>- Dùng để thông báo sự tồn tại của exception.</w:t>
-      </w:r>
-    </w:p>
-    <w:p>
-      <w:pPr>
-        <w:spacing w:line="360" w:lineRule="auto"/>
-        <w:ind w:left="720" w:firstLine="720"/>
-        <w:rPr>
-          <w:rFonts w:ascii="Times New Roman" w:hAnsi="Times New Roman" w:cs="Times New Roman"/>
-          <w:sz w:val="26"/>
-          <w:szCs w:val="26"/>
-        </w:rPr>
-      </w:pPr>
-      <w:r>
-        <w:rPr>
-          <w:rFonts w:ascii="Times New Roman" w:hAnsi="Times New Roman" w:cs="Times New Roman"/>
-          <w:sz w:val="26"/>
-          <w:szCs w:val="26"/>
-        </w:rPr>
-        <w:t>- Có thể khai báo nhiều exceptions, Ví dụ:</w:t>
-      </w:r>
-    </w:p>
-    <w:p>
-      <w:pPr>
-        <w:spacing w:line="360" w:lineRule="auto"/>
-        <w:ind w:left="720" w:firstLine="720"/>
-        <w:rPr>
-          <w:rFonts w:ascii="Times New Roman" w:hAnsi="Times New Roman" w:cs="Times New Roman"/>
-          <w:sz w:val="26"/>
-          <w:szCs w:val="26"/>
-        </w:rPr>
-      </w:pPr>
-      <w:r>
-        <w:rPr>
-          <w:rFonts w:ascii="Times New Roman" w:hAnsi="Times New Roman" w:cs="Times New Roman"/>
-          <w:sz w:val="26"/>
-          <w:szCs w:val="26"/>
-        </w:rPr>
-        <w:t>public void method()throws IOException,SQLException</w:t>
-      </w:r>
-    </w:p>
-    <w:p>
-      <w:pPr>
-        <w:spacing w:line="360" w:lineRule="auto"/>
-        <w:ind w:left="720" w:firstLine="720"/>
-        <w:rPr>
-          <w:rFonts w:ascii="Times New Roman" w:hAnsi="Times New Roman" w:cs="Times New Roman"/>
-          <w:sz w:val="26"/>
-          <w:szCs w:val="26"/>
-        </w:rPr>
-      </w:pPr>
-    </w:p>
-    <w:p>
-      <w:pPr>
-        <w:spacing w:line="360" w:lineRule="auto"/>
-        <w:ind w:left="720" w:firstLine="720"/>
-        <w:rPr>
-          <w:rFonts w:ascii="Times New Roman" w:hAnsi="Times New Roman" w:cs="Times New Roman"/>
-          <w:sz w:val="26"/>
-          <w:szCs w:val="26"/>
-        </w:rPr>
-      </w:pPr>
-    </w:p>
-    <w:p>
-      <w:pPr>
-        <w:spacing w:line="360" w:lineRule="auto"/>
+        <w:t xml:space="preserve">- </w:t>
+      </w:r>
+      <w:r>
+        <w:rPr>
+          <w:rFonts w:ascii="Times New Roman" w:hAnsi="Times New Roman" w:cs="Times New Roman"/>
+          <w:sz w:val="26"/>
+          <w:szCs w:val="26"/>
+        </w:rPr>
+        <w:tab/>
+      </w:r>
+      <w:r>
+        <w:rPr>
+          <w:rFonts w:ascii="Times New Roman" w:hAnsi="Times New Roman" w:cs="Times New Roman"/>
+          <w:sz w:val="26"/>
+          <w:szCs w:val="26"/>
+        </w:rPr>
+        <w:t>Câu lệnh try dùng để khai báo một hoặc nhiều tài nguyên. Một tài nguyên là một đối tượng và phải được đóng sau khi chương trình kết thúc câu lệnh. Nó được khai báo xuất hiện trong ngoặc đơn ngay sau từ khóa try.</w:t>
+      </w:r>
+    </w:p>
+    <w:p>
+      <w:pPr>
+        <w:spacing w:line="360" w:lineRule="auto"/>
+        <w:rPr>
+          <w:rFonts w:ascii="Times New Roman" w:hAnsi="Times New Roman" w:cs="Times New Roman"/>
+          <w:sz w:val="26"/>
+          <w:szCs w:val="26"/>
+        </w:rPr>
+      </w:pPr>
+      <w:r>
+        <w:rPr>
+          <w:rFonts w:ascii="Times New Roman" w:hAnsi="Times New Roman" w:cs="Times New Roman"/>
+          <w:sz w:val="26"/>
+          <w:szCs w:val="26"/>
+        </w:rPr>
+        <w:t>52</w:t>
+      </w:r>
+      <w:r>
+        <w:rPr>
+          <w:rFonts w:ascii="Times New Roman" w:hAnsi="Times New Roman" w:cs="Times New Roman"/>
+          <w:sz w:val="26"/>
+          <w:szCs w:val="26"/>
+        </w:rPr>
+        <w:tab/>
+        <w:t>Làm thế nào để tạo 1 Exception trong Java?</w:t>
+      </w:r>
+    </w:p>
+    <w:p>
+      <w:pPr>
+        <w:spacing w:line="360" w:lineRule="auto"/>
+        <w:ind w:firstLine="720"/>
         <w:rPr>
           <w:rFonts w:ascii="Times New Roman" w:hAnsi="Times New Roman" w:cs="Times New Roman"/>
           <w:sz w:val="26"/>
@@ -10352,306 +10662,6 @@
           <w:szCs w:val="26"/>
         </w:rPr>
         <w:lastRenderedPageBreak/>
-        <w:t>50</w:t>
-      </w:r>
-      <w:r>
-        <w:rPr>
-          <w:rFonts w:ascii="Times New Roman" w:hAnsi="Times New Roman" w:cs="Times New Roman"/>
-          <w:sz w:val="26"/>
-          <w:szCs w:val="26"/>
-        </w:rPr>
-        <w:tab/>
-        <w:t xml:space="preserve">Phân biệt </w:t>
-      </w:r>
-      <w:r>
-        <w:rPr>
-          <w:rFonts w:ascii="Times New Roman" w:hAnsi="Times New Roman" w:cs="Times New Roman"/>
-          <w:sz w:val="26"/>
-          <w:szCs w:val="26"/>
-        </w:rPr>
-        <w:t>BufferedReader và FileReader</w:t>
-      </w:r>
-    </w:p>
-    <w:p>
-      <w:pPr>
-        <w:spacing w:line="360" w:lineRule="auto"/>
-        <w:ind w:firstLine="720"/>
-        <w:rPr>
-          <w:rFonts w:ascii="Times New Roman" w:hAnsi="Times New Roman" w:cs="Times New Roman"/>
-          <w:sz w:val="26"/>
-          <w:szCs w:val="26"/>
-        </w:rPr>
-      </w:pPr>
-      <w:r>
-        <w:rPr>
-          <w:rFonts w:ascii="Times New Roman" w:hAnsi="Times New Roman" w:cs="Times New Roman"/>
-          <w:sz w:val="26"/>
-          <w:szCs w:val="26"/>
-        </w:rPr>
-        <w:t>BufferedReader :</w:t>
-      </w:r>
-    </w:p>
-    <w:p>
-      <w:pPr>
-        <w:spacing w:line="360" w:lineRule="auto"/>
-        <w:ind w:left="720" w:firstLine="720"/>
-        <w:rPr>
-          <w:rFonts w:ascii="Times New Roman" w:hAnsi="Times New Roman" w:cs="Times New Roman"/>
-          <w:sz w:val="26"/>
-          <w:szCs w:val="26"/>
-        </w:rPr>
-      </w:pPr>
-      <w:r>
-        <w:rPr>
-          <w:rFonts w:ascii="Times New Roman" w:hAnsi="Times New Roman" w:cs="Times New Roman"/>
-          <w:sz w:val="26"/>
-          <w:szCs w:val="26"/>
-        </w:rPr>
-        <w:t>- Sử dụng để đọc các ký tự từ bất kỳ</w:t>
-      </w:r>
-    </w:p>
-    <w:p>
-      <w:pPr>
-        <w:spacing w:line="360" w:lineRule="auto"/>
-        <w:ind w:left="720" w:firstLine="720"/>
-        <w:rPr>
-          <w:rFonts w:ascii="Times New Roman" w:hAnsi="Times New Roman" w:cs="Times New Roman"/>
-          <w:sz w:val="26"/>
-          <w:szCs w:val="26"/>
-        </w:rPr>
-      </w:pPr>
-      <w:r>
-        <w:rPr>
-          <w:rFonts w:ascii="Times New Roman" w:hAnsi="Times New Roman" w:cs="Times New Roman"/>
-          <w:sz w:val="26"/>
-          <w:szCs w:val="26"/>
-        </w:rPr>
-        <w:t>- Sử dụng bộ đệm bên trong để đọc các ký tự từ</w:t>
-      </w:r>
-    </w:p>
-    <w:p>
-      <w:pPr>
-        <w:spacing w:line="360" w:lineRule="auto"/>
-        <w:ind w:left="720" w:firstLine="720"/>
-        <w:rPr>
-          <w:rFonts w:ascii="Times New Roman" w:hAnsi="Times New Roman" w:cs="Times New Roman"/>
-          <w:sz w:val="26"/>
-          <w:szCs w:val="26"/>
-        </w:rPr>
-      </w:pPr>
-      <w:r>
-        <w:rPr>
-          <w:rFonts w:ascii="Times New Roman" w:hAnsi="Times New Roman" w:cs="Times New Roman"/>
-          <w:sz w:val="26"/>
-          <w:szCs w:val="26"/>
-        </w:rPr>
-        <w:t>- Tốc độ nhanh hơn và hiệu quả hơn vì nói đọc một dòng</w:t>
-      </w:r>
-    </w:p>
-    <w:p>
-      <w:pPr>
-        <w:spacing w:line="360" w:lineRule="auto"/>
-        <w:ind w:firstLine="720"/>
-        <w:rPr>
-          <w:rFonts w:ascii="Times New Roman" w:hAnsi="Times New Roman" w:cs="Times New Roman"/>
-          <w:sz w:val="26"/>
-          <w:szCs w:val="26"/>
-        </w:rPr>
-      </w:pPr>
-      <w:r>
-        <w:rPr>
-          <w:rFonts w:ascii="Times New Roman" w:hAnsi="Times New Roman" w:cs="Times New Roman"/>
-          <w:sz w:val="26"/>
-          <w:szCs w:val="26"/>
-        </w:rPr>
-        <w:t>FileReader:</w:t>
-      </w:r>
-    </w:p>
-    <w:p>
-      <w:pPr>
-        <w:spacing w:line="360" w:lineRule="auto"/>
-        <w:ind w:left="720" w:firstLine="720"/>
-        <w:rPr>
-          <w:rFonts w:ascii="Times New Roman" w:hAnsi="Times New Roman" w:cs="Times New Roman"/>
-          <w:sz w:val="26"/>
-          <w:szCs w:val="26"/>
-        </w:rPr>
-      </w:pPr>
-      <w:r>
-        <w:rPr>
-          <w:rFonts w:ascii="Times New Roman" w:hAnsi="Times New Roman" w:cs="Times New Roman"/>
-          <w:sz w:val="26"/>
-          <w:szCs w:val="26"/>
-        </w:rPr>
-        <w:t>- Dùng để đọc file</w:t>
-      </w:r>
-    </w:p>
-    <w:p>
-      <w:pPr>
-        <w:spacing w:line="360" w:lineRule="auto"/>
-        <w:ind w:left="720" w:firstLine="720"/>
-        <w:rPr>
-          <w:rFonts w:ascii="Times New Roman" w:hAnsi="Times New Roman" w:cs="Times New Roman"/>
-          <w:sz w:val="26"/>
-          <w:szCs w:val="26"/>
-        </w:rPr>
-      </w:pPr>
-      <w:r>
-        <w:rPr>
-          <w:rFonts w:ascii="Times New Roman" w:hAnsi="Times New Roman" w:cs="Times New Roman"/>
-          <w:sz w:val="26"/>
-          <w:szCs w:val="26"/>
-        </w:rPr>
-        <w:t>- Không sử dụng bộ đệm. Đọc trực tiếp từ tệp bằng cách truy cập ổ cứng.</w:t>
-      </w:r>
-    </w:p>
-    <w:p>
-      <w:pPr>
-        <w:spacing w:line="360" w:lineRule="auto"/>
-        <w:ind w:left="720" w:firstLine="720"/>
-        <w:rPr>
-          <w:rFonts w:ascii="Times New Roman" w:hAnsi="Times New Roman" w:cs="Times New Roman"/>
-          <w:sz w:val="26"/>
-          <w:szCs w:val="26"/>
-        </w:rPr>
-      </w:pPr>
-      <w:r>
-        <w:rPr>
-          <w:rFonts w:ascii="Times New Roman" w:hAnsi="Times New Roman" w:cs="Times New Roman"/>
-          <w:sz w:val="26"/>
-          <w:szCs w:val="26"/>
-        </w:rPr>
-        <w:t>- Tốc độ chậm hơn và kém hiệu quả hơn vì nói chỉ đọc 1 lần 1 ký tự</w:t>
-      </w:r>
-    </w:p>
-    <w:p>
-      <w:pPr>
-        <w:spacing w:line="360" w:lineRule="auto"/>
-        <w:rPr>
-          <w:rFonts w:ascii="Times New Roman" w:hAnsi="Times New Roman" w:cs="Times New Roman"/>
-          <w:sz w:val="26"/>
-          <w:szCs w:val="26"/>
-        </w:rPr>
-      </w:pPr>
-      <w:r>
-        <w:rPr>
-          <w:rFonts w:ascii="Times New Roman" w:hAnsi="Times New Roman" w:cs="Times New Roman"/>
-          <w:sz w:val="26"/>
-          <w:szCs w:val="26"/>
-        </w:rPr>
-        <w:t>51</w:t>
-      </w:r>
-      <w:r>
-        <w:rPr>
-          <w:rFonts w:ascii="Times New Roman" w:hAnsi="Times New Roman" w:cs="Times New Roman"/>
-          <w:sz w:val="26"/>
-          <w:szCs w:val="26"/>
-        </w:rPr>
-        <w:tab/>
-      </w:r>
-      <w:r>
-        <w:rPr>
-          <w:rFonts w:ascii="Times New Roman" w:hAnsi="Times New Roman" w:cs="Times New Roman"/>
-          <w:sz w:val="26"/>
-          <w:szCs w:val="26"/>
-        </w:rPr>
-        <w:t>T</w:t>
-      </w:r>
-      <w:r>
-        <w:rPr>
-          <w:rFonts w:ascii="Times New Roman" w:hAnsi="Times New Roman" w:cs="Times New Roman"/>
-          <w:sz w:val="26"/>
-          <w:szCs w:val="26"/>
-        </w:rPr>
-        <w:t>ry-with-resources là gì</w:t>
-      </w:r>
-      <w:r>
-        <w:rPr>
-          <w:rFonts w:ascii="Times New Roman" w:hAnsi="Times New Roman" w:cs="Times New Roman"/>
-          <w:sz w:val="26"/>
-          <w:szCs w:val="26"/>
-        </w:rPr>
-        <w:t>?</w:t>
-      </w:r>
-    </w:p>
-    <w:p>
-      <w:pPr>
-        <w:spacing w:line="360" w:lineRule="auto"/>
-        <w:ind w:firstLine="720"/>
-        <w:rPr>
-          <w:rFonts w:ascii="Times New Roman" w:hAnsi="Times New Roman" w:cs="Times New Roman"/>
-          <w:sz w:val="26"/>
-          <w:szCs w:val="26"/>
-        </w:rPr>
-      </w:pPr>
-      <w:r>
-        <w:rPr>
-          <w:rFonts w:ascii="Times New Roman" w:hAnsi="Times New Roman" w:cs="Times New Roman"/>
-          <w:sz w:val="26"/>
-          <w:szCs w:val="26"/>
-        </w:rPr>
-        <w:t xml:space="preserve">- </w:t>
-      </w:r>
-      <w:r>
-        <w:rPr>
-          <w:rFonts w:ascii="Times New Roman" w:hAnsi="Times New Roman" w:cs="Times New Roman"/>
-          <w:sz w:val="26"/>
-          <w:szCs w:val="26"/>
-        </w:rPr>
-        <w:tab/>
-      </w:r>
-      <w:r>
-        <w:rPr>
-          <w:rFonts w:ascii="Times New Roman" w:hAnsi="Times New Roman" w:cs="Times New Roman"/>
-          <w:sz w:val="26"/>
-          <w:szCs w:val="26"/>
-        </w:rPr>
-        <w:t>Câu lệnh try dùng để khai báo một hoặc nhiều tài nguyên. Một tài nguyên là một đối tượng và phải được đóng sau khi chương trình kết thúc câu lệnh. Nó được khai báo xuất hiện trong ngoặc đơn ngay sau từ khóa try.</w:t>
-      </w:r>
-    </w:p>
-    <w:p>
-      <w:pPr>
-        <w:spacing w:line="360" w:lineRule="auto"/>
-        <w:rPr>
-          <w:rFonts w:ascii="Times New Roman" w:hAnsi="Times New Roman" w:cs="Times New Roman"/>
-          <w:sz w:val="26"/>
-          <w:szCs w:val="26"/>
-        </w:rPr>
-      </w:pPr>
-      <w:r>
-        <w:rPr>
-          <w:rFonts w:ascii="Times New Roman" w:hAnsi="Times New Roman" w:cs="Times New Roman"/>
-          <w:sz w:val="26"/>
-          <w:szCs w:val="26"/>
-        </w:rPr>
-        <w:t>52</w:t>
-      </w:r>
-      <w:r>
-        <w:rPr>
-          <w:rFonts w:ascii="Times New Roman" w:hAnsi="Times New Roman" w:cs="Times New Roman"/>
-          <w:sz w:val="26"/>
-          <w:szCs w:val="26"/>
-        </w:rPr>
-        <w:tab/>
-        <w:t>Làm thế nào để tạo 1 Exception trong Java?</w:t>
-      </w:r>
-    </w:p>
-    <w:p>
-      <w:pPr>
-        <w:spacing w:line="360" w:lineRule="auto"/>
-        <w:ind w:firstLine="720"/>
-        <w:rPr>
-          <w:rFonts w:ascii="Times New Roman" w:hAnsi="Times New Roman" w:cs="Times New Roman"/>
-          <w:sz w:val="26"/>
-          <w:szCs w:val="26"/>
-        </w:rPr>
-      </w:pPr>
-      <w:r>
-        <w:rPr>
-          <w:rFonts w:ascii="Times New Roman" w:hAnsi="Times New Roman" w:cs="Times New Roman"/>
-          <w:sz w:val="26"/>
-          <w:szCs w:val="26"/>
-        </w:rPr>
         <w:t xml:space="preserve">- </w:t>
       </w:r>
       <w:r>
@@ -11284,7 +11294,7 @@
       </w:rPr>
     </w:lvl>
   </w:abstractNum>
-  <w:abstractNum w:abstractNumId="5" w15:restartNumberingAfterBreak="0">
+  <w:abstractNum w:abstractNumId="4" w15:restartNumberingAfterBreak="0">
     <w:nsid w:val="76D81287"/>
     <w:multiLevelType w:val="hybridMultilevel"/>
     <w:tmpl w:val="B2340020"/>
@@ -11397,7 +11407,7 @@
       </w:rPr>
     </w:lvl>
   </w:abstractNum>
-  <w:abstractNum w:abstractNumId="6" w15:restartNumberingAfterBreak="0">
+  <w:abstractNum w:abstractNumId="5" w15:restartNumberingAfterBreak="0">
     <w:nsid w:val="7F0004F1"/>
     <w:multiLevelType w:val="hybridMultilevel"/>
     <w:tmpl w:val="FA789722"/>
@@ -11520,10 +11530,10 @@
     <w:abstractNumId w:val="0"/>
   </w:num>
   <w:num w:numId="4" w16cid:durableId="2117018317">
-    <w:abstractNumId w:val="5"/>
+    <w:abstractNumId w:val="4"/>
   </w:num>
   <w:num w:numId="5" w16cid:durableId="534930857">
-    <w:abstractNumId w:val="6"/>
+    <w:abstractNumId w:val="5"/>
   </w:num>
   <w:num w:numId="6" w16cid:durableId="760376719">
     <w:abstractNumId w:val="3"/>

</xml_diff>